<commit_message>
Intento de arreglar error
</commit_message>
<xml_diff>
--- a/Actas/Acta 1 (reunion).docx
+++ b/Actas/Acta 1 (reunion).docx
@@ -41,14 +41,22 @@
         <w:rPr>
           <w:sz w:val="24"/>
         </w:rPr>
-        <w:t>8 de Octubre</w:t>
+        <w:t>11</w:t>
       </w:r>
       <w:r>
         <w:rPr>
           <w:sz w:val="24"/>
         </w:rPr>
-        <w:t xml:space="preserve"> n</w:t>
-      </w:r>
+        <w:t xml:space="preserve"> de </w:t>
+      </w:r>
+      <w:r>
+        <w:rPr>
+          <w:sz w:val="24"/>
+        </w:rPr>
+        <w:t>Noviembre  n</w:t>
+      </w:r>
+      <w:bookmarkStart w:id="0" w:name="_GoBack"/>
+      <w:bookmarkEnd w:id="0"/>
       <w:r>
         <w:rPr>
           <w:sz w:val="24"/>
@@ -228,8 +236,6 @@
         </w:rPr>
         <w:t>Juan Antonio</w:t>
       </w:r>
-      <w:bookmarkStart w:id="0" w:name="_GoBack"/>
-      <w:bookmarkEnd w:id="0"/>
     </w:p>
     <w:p/>
     <w:p>
@@ -995,13 +1001,13 @@
       </w:r>
       <w:r>
         <w:tab/>
-        <w:t>A día 8</w:t>
+        <w:t>A día 11</w:t>
       </w:r>
       <w:r>
         <w:t xml:space="preserve"> de </w:t>
       </w:r>
       <w:r>
-        <w:t>Octubre</w:t>
+        <w:t>Noviembre</w:t>
       </w:r>
       <w:r>
         <w:t xml:space="preserve"> del 2015</w:t>
@@ -1159,7 +1165,7 @@
 
 <file path=word/numbering.xml><?xml version="1.0" encoding="utf-8"?>
 <w:numbering xmlns:wpc="http://schemas.microsoft.com/office/word/2010/wordprocessingCanvas" xmlns:mc="http://schemas.openxmlformats.org/markup-compatibility/2006" xmlns:o="urn:schemas-microsoft-com:office:office" xmlns:r="http://schemas.openxmlformats.org/officeDocument/2006/relationships" xmlns:m="http://schemas.openxmlformats.org/officeDocument/2006/math" xmlns:v="urn:schemas-microsoft-com:vml" xmlns:wp14="http://schemas.microsoft.com/office/word/2010/wordprocessingDrawing" xmlns:wp="http://schemas.openxmlformats.org/drawingml/2006/wordprocessingDrawing" xmlns:w10="urn:schemas-microsoft-com:office:word" xmlns:w="http://schemas.openxmlformats.org/wordprocessingml/2006/main" xmlns:w14="http://schemas.microsoft.com/office/word/2010/wordml" xmlns:w15="http://schemas.microsoft.com/office/word/2012/wordml" xmlns:wpg="http://schemas.microsoft.com/office/word/2010/wordprocessingGroup" xmlns:wpi="http://schemas.microsoft.com/office/word/2010/wordprocessingInk" xmlns:wne="http://schemas.microsoft.com/office/word/2006/wordml" xmlns:wps="http://schemas.microsoft.com/office/word/2010/wordprocessingShape" mc:Ignorable="w14 w15 wp14">
-  <w:abstractNum w:abstractNumId="0" w15:restartNumberingAfterBreak="0">
+  <w:abstractNum w:abstractNumId="0">
     <w:nsid w:val="15F925E3"/>
     <w:multiLevelType w:val="multilevel"/>
     <w:tmpl w:val="59DE1626"/>
@@ -1308,7 +1314,7 @@
       </w:rPr>
     </w:lvl>
   </w:abstractNum>
-  <w:abstractNum w:abstractNumId="1" w15:restartNumberingAfterBreak="0">
+  <w:abstractNum w:abstractNumId="1">
     <w:nsid w:val="5447615D"/>
     <w:multiLevelType w:val="hybridMultilevel"/>
     <w:tmpl w:val="F5568F54"/>

</xml_diff>